<commit_message>
comit ok verção final
END.
</commit_message>
<xml_diff>
--- a/UC02 - Selecionar produto.docx
+++ b/UC02 - Selecionar produto.docx
@@ -23,8 +23,6 @@
       <w:r>
         <w:t>pecificação de Caso de Uso: UC02</w:t>
       </w:r>
-      <w:bookmarkStart w:id="1" w:name="_GoBack"/>
-      <w:bookmarkEnd w:id="1"/>
       <w:r>
         <w:t xml:space="preserve"> </w:t>
       </w:r>
@@ -41,8 +39,8 @@
         </w:numPr>
         <w:ind w:left="709" w:hanging="709"/>
       </w:pPr>
-      <w:bookmarkStart w:id="2" w:name="_30j0zll" w:colFirst="0" w:colLast="0"/>
-      <w:bookmarkEnd w:id="2"/>
+      <w:bookmarkStart w:id="1" w:name="_30j0zll" w:colFirst="0" w:colLast="0"/>
+      <w:bookmarkEnd w:id="1"/>
       <w:proofErr w:type="gramStart"/>
       <w:r>
         <w:t>Visão Geral e Objetivos</w:t>
@@ -78,8 +76,8 @@
         </w:numPr>
         <w:ind w:left="709" w:hanging="709"/>
       </w:pPr>
-      <w:bookmarkStart w:id="3" w:name="_1fob9te" w:colFirst="0" w:colLast="0"/>
-      <w:bookmarkEnd w:id="3"/>
+      <w:bookmarkStart w:id="2" w:name="_1fob9te" w:colFirst="0" w:colLast="0"/>
+      <w:bookmarkEnd w:id="2"/>
       <w:r>
         <w:t>Atores Envolvidos</w:t>
       </w:r>
@@ -109,8 +107,8 @@
         </w:numPr>
         <w:ind w:left="709" w:hanging="709"/>
       </w:pPr>
-      <w:bookmarkStart w:id="4" w:name="_3znysh7" w:colFirst="0" w:colLast="0"/>
-      <w:bookmarkEnd w:id="4"/>
+      <w:bookmarkStart w:id="3" w:name="_3znysh7" w:colFirst="0" w:colLast="0"/>
+      <w:bookmarkEnd w:id="3"/>
       <w:r>
         <w:t>Pré-Condições</w:t>
       </w:r>
@@ -140,8 +138,8 @@
         </w:numPr>
         <w:ind w:left="709" w:hanging="709"/>
       </w:pPr>
-      <w:bookmarkStart w:id="5" w:name="_2et92p0" w:colFirst="0" w:colLast="0"/>
-      <w:bookmarkEnd w:id="5"/>
+      <w:bookmarkStart w:id="4" w:name="_2et92p0" w:colFirst="0" w:colLast="0"/>
+      <w:bookmarkEnd w:id="4"/>
       <w:r>
         <w:t>Pós-Condições</w:t>
       </w:r>
@@ -158,7 +156,13 @@
         <w:rPr>
           <w:rFonts w:ascii="Arial" w:eastAsia="Arial" w:hAnsi="Arial" w:cs="Arial"/>
         </w:rPr>
-        <w:t>Volta ao cardápio para seleção de mais produtos ou encerramento do pedido.</w:t>
+        <w:t>Produto selecionado e pronto para adicionar ao pedido</w:t>
+      </w:r>
+      <w:r>
+        <w:rPr>
+          <w:rFonts w:ascii="Arial" w:eastAsia="Arial" w:hAnsi="Arial" w:cs="Arial"/>
+        </w:rPr>
+        <w:t>.</w:t>
       </w:r>
     </w:p>
     <w:p>
@@ -170,8 +174,8 @@
         </w:numPr>
         <w:ind w:left="709" w:hanging="709"/>
       </w:pPr>
-      <w:bookmarkStart w:id="6" w:name="_tyjcwt" w:colFirst="0" w:colLast="0"/>
-      <w:bookmarkEnd w:id="6"/>
+      <w:bookmarkStart w:id="5" w:name="_tyjcwt" w:colFirst="0" w:colLast="0"/>
+      <w:bookmarkEnd w:id="5"/>
       <w:r>
         <w:t>Fluxo de Eventos</w:t>
       </w:r>
@@ -185,8 +189,8 @@
         </w:numPr>
         <w:ind w:left="426" w:firstLine="0"/>
       </w:pPr>
-      <w:bookmarkStart w:id="7" w:name="_3dy6vkm" w:colFirst="0" w:colLast="0"/>
-      <w:bookmarkEnd w:id="7"/>
+      <w:bookmarkStart w:id="6" w:name="_3dy6vkm" w:colFirst="0" w:colLast="0"/>
+      <w:bookmarkEnd w:id="6"/>
       <w:r>
         <w:rPr>
           <w:rFonts w:ascii="Arial" w:eastAsia="Arial" w:hAnsi="Arial" w:cs="Arial"/>
@@ -204,45 +208,65 @@
         <w:ind w:left="993" w:hanging="596"/>
       </w:pPr>
       <w:r>
-        <w:t>Na consulta de cardápio o cliente seleciona uma categoria de produto.</w:t>
-      </w:r>
-    </w:p>
-    <w:p>
-      <w:pPr>
-        <w:rPr>
-          <w:rFonts w:ascii="Arial" w:eastAsia="Arial" w:hAnsi="Arial" w:cs="Arial"/>
-        </w:rPr>
-      </w:pPr>
-    </w:p>
-    <w:p>
-      <w:pPr>
-        <w:pStyle w:val="Ttulo2"/>
-        <w:numPr>
-          <w:ilvl w:val="1"/>
-          <w:numId w:val="1"/>
-        </w:numPr>
-        <w:ind w:left="709" w:hanging="283"/>
-      </w:pPr>
-      <w:r>
-        <w:rPr>
-          <w:rFonts w:ascii="Arial" w:eastAsia="Arial" w:hAnsi="Arial" w:cs="Arial"/>
-        </w:rPr>
-        <w:lastRenderedPageBreak/>
-        <w:t xml:space="preserve"> Fluxo Alternativo A1 – Selecionar </w:t>
-      </w:r>
-      <w:proofErr w:type="gramStart"/>
-      <w:r>
-        <w:rPr>
-          <w:rFonts w:ascii="Arial" w:eastAsia="Arial" w:hAnsi="Arial" w:cs="Arial"/>
-        </w:rPr>
-        <w:t>Sanduiches</w:t>
-      </w:r>
-      <w:proofErr w:type="gramEnd"/>
-      <w:r>
-        <w:rPr>
-          <w:rFonts w:ascii="Arial" w:eastAsia="Arial" w:hAnsi="Arial" w:cs="Arial"/>
-        </w:rPr>
-        <w:t xml:space="preserve"> </w:t>
+        <w:t>Cliente está na tela inicial do sistema, conforme interface img00.</w:t>
+      </w:r>
+    </w:p>
+    <w:p>
+      <w:pPr>
+        <w:jc w:val="center"/>
+      </w:pPr>
+      <w:r>
+        <w:rPr>
+          <w:noProof/>
+        </w:rPr>
+        <w:drawing>
+          <wp:inline distT="0" distB="0" distL="0" distR="0">
+            <wp:extent cx="2933700" cy="3857625"/>
+            <wp:effectExtent l="0" t="0" r="0" b="0"/>
+            <wp:docPr id="3" name="Imagem 3" descr="prototipo 02"/>
+            <wp:cNvGraphicFramePr>
+              <a:graphicFrameLocks xmlns:a="http://schemas.openxmlformats.org/drawingml/2006/main" noChangeAspect="1"/>
+            </wp:cNvGraphicFramePr>
+            <a:graphic xmlns:a="http://schemas.openxmlformats.org/drawingml/2006/main">
+              <a:graphicData uri="http://schemas.openxmlformats.org/drawingml/2006/picture">
+                <pic:pic xmlns:pic="http://schemas.openxmlformats.org/drawingml/2006/picture">
+                  <pic:nvPicPr>
+                    <pic:cNvPr id="0" name="Picture 9" descr="prototipo 02"/>
+                    <pic:cNvPicPr>
+                      <a:picLocks noChangeAspect="1" noChangeArrowheads="1"/>
+                    </pic:cNvPicPr>
+                  </pic:nvPicPr>
+                  <pic:blipFill>
+                    <a:blip r:embed="rId8">
+                      <a:extLst>
+                        <a:ext uri="{28A0092B-C50C-407E-A947-70E740481C1C}">
+                          <a14:useLocalDpi xmlns:a14="http://schemas.microsoft.com/office/drawing/2010/main" val="0"/>
+                        </a:ext>
+                      </a:extLst>
+                    </a:blip>
+                    <a:srcRect/>
+                    <a:stretch>
+                      <a:fillRect/>
+                    </a:stretch>
+                  </pic:blipFill>
+                  <pic:spPr bwMode="auto">
+                    <a:xfrm>
+                      <a:off x="0" y="0"/>
+                      <a:ext cx="2933700" cy="3857625"/>
+                    </a:xfrm>
+                    <a:prstGeom prst="rect">
+                      <a:avLst/>
+                    </a:prstGeom>
+                    <a:noFill/>
+                    <a:ln>
+                      <a:noFill/>
+                    </a:ln>
+                  </pic:spPr>
+                </pic:pic>
+              </a:graphicData>
+            </a:graphic>
+          </wp:inline>
+        </w:drawing>
       </w:r>
     </w:p>
     <w:p>
@@ -255,16 +279,30 @@
         <w:ind w:left="993" w:hanging="596"/>
       </w:pPr>
       <w:r>
-        <w:t>Ao selecionar “Sanduiches” o cl</w:t>
-      </w:r>
-      <w:r>
-        <w:t>iente é direcionado para a guia de sanduiches Img01.</w:t>
+        <w:lastRenderedPageBreak/>
+        <w:t>C</w:t>
+      </w:r>
+      <w:r>
+        <w:t>liente seleciona uma categoria de produto.</w:t>
       </w:r>
     </w:p>
     <w:p>
       <w:pPr>
         <w:pStyle w:val="Ttulo3"/>
-        <w:ind w:left="-284" w:right="191"/>
+        <w:numPr>
+          <w:ilvl w:val="2"/>
+          <w:numId w:val="1"/>
+        </w:numPr>
+        <w:ind w:left="993" w:hanging="596"/>
+      </w:pPr>
+      <w:r>
+        <w:t>Sistema exibe lista dos produtos da categoria conforme a interface Img01.</w:t>
+      </w:r>
+    </w:p>
+    <w:p>
+      <w:pPr>
+        <w:pStyle w:val="Ttulo3"/>
+        <w:ind w:left="993"/>
         <w:jc w:val="center"/>
       </w:pPr>
       <w:r>
@@ -272,7 +310,7 @@
           <w:noProof/>
         </w:rPr>
         <w:drawing>
-          <wp:inline distT="0" distB="0" distL="0" distR="0">
+          <wp:inline distT="0" distB="0" distL="0" distR="0" wp14:anchorId="324C1638" wp14:editId="2BFD3404">
             <wp:extent cx="1838325" cy="2381250"/>
             <wp:effectExtent l="0" t="0" r="0" b="0"/>
             <wp:docPr id="1" name="image02.png" descr="C:\Users\Administrador\Desktop\Lucas\Menu sanduiches.png"/>
@@ -285,7 +323,7 @@
                     <pic:cNvPicPr preferRelativeResize="0"/>
                   </pic:nvPicPr>
                   <pic:blipFill>
-                    <a:blip r:embed="rId8"/>
+                    <a:blip r:embed="rId9"/>
                     <a:srcRect/>
                     <a:stretch>
                       <a:fillRect/>
@@ -308,6 +346,7 @@
         </w:drawing>
       </w:r>
     </w:p>
+    <w:p/>
     <w:p>
       <w:pPr>
         <w:pStyle w:val="Ttulo3"/>
@@ -318,7 +357,7 @@
         <w:ind w:left="993" w:hanging="596"/>
       </w:pPr>
       <w:r>
-        <w:t>Após selecionar um sanduíche, a lista de ingredientes é listada para o cliente.</w:t>
+        <w:t>Cliente seleciona uns dos produtos da lista.</w:t>
       </w:r>
     </w:p>
     <w:p>
@@ -328,33 +367,100 @@
           <w:ilvl w:val="2"/>
           <w:numId w:val="1"/>
         </w:numPr>
-        <w:ind w:left="141" w:right="620" w:firstLine="0"/>
+        <w:ind w:left="993" w:hanging="596"/>
+      </w:pPr>
+      <w:r>
+        <w:t>Caso o produto tenha ingredientes,</w:t>
+      </w:r>
+      <w:r>
+        <w:t xml:space="preserve"> aciona o fluxo alternativo A01</w:t>
+      </w:r>
+      <w:r>
+        <w:t>.</w:t>
+      </w:r>
+    </w:p>
+    <w:p>
+      <w:pPr>
+        <w:pStyle w:val="Ttulo3"/>
+        <w:numPr>
+          <w:ilvl w:val="2"/>
+          <w:numId w:val="1"/>
+        </w:numPr>
+        <w:ind w:left="993" w:hanging="596"/>
+      </w:pPr>
+      <w:r>
+        <w:t xml:space="preserve">Caso o produto seja pronto, aciona o fluxo alternativo A02.  </w:t>
+      </w:r>
+    </w:p>
+    <w:p/>
+    <w:p/>
+    <w:p>
+      <w:pPr>
+        <w:pStyle w:val="Ttulo2"/>
+        <w:numPr>
+          <w:ilvl w:val="1"/>
+          <w:numId w:val="1"/>
+        </w:numPr>
+        <w:ind w:left="709" w:hanging="283"/>
+      </w:pPr>
+      <w:r>
+        <w:rPr>
+          <w:rFonts w:ascii="Arial" w:eastAsia="Arial" w:hAnsi="Arial" w:cs="Arial"/>
+        </w:rPr>
+        <w:t xml:space="preserve">Fluxo Alternativo </w:t>
+      </w:r>
+      <w:r>
+        <w:rPr>
+          <w:rFonts w:ascii="Arial" w:eastAsia="Arial" w:hAnsi="Arial" w:cs="Arial"/>
+          <w:sz w:val="22"/>
+          <w:szCs w:val="22"/>
+        </w:rPr>
+        <w:t>A1 –</w:t>
+      </w:r>
+      <w:r>
+        <w:rPr>
+          <w:sz w:val="22"/>
+          <w:szCs w:val="22"/>
+        </w:rPr>
+        <w:t xml:space="preserve"> Produto com ingredientes</w:t>
+      </w:r>
+      <w:r>
+        <w:rPr>
+          <w:rFonts w:ascii="Arial" w:eastAsia="Arial" w:hAnsi="Arial" w:cs="Arial"/>
+        </w:rPr>
+        <w:t xml:space="preserve"> </w:t>
+      </w:r>
+    </w:p>
+    <w:p>
+      <w:pPr>
+        <w:pStyle w:val="Ttulo3"/>
+        <w:numPr>
+          <w:ilvl w:val="2"/>
+          <w:numId w:val="1"/>
+        </w:numPr>
+        <w:ind w:left="993" w:hanging="596"/>
+      </w:pPr>
+      <w:bookmarkStart w:id="7" w:name="_1t3h5sf" w:colFirst="0" w:colLast="0"/>
+      <w:bookmarkEnd w:id="7"/>
+      <w:r>
+        <w:t>Caso o produto tenha ingredientes, o sistema exibe a lista de ingredientes conforme a interface img02.</w:t>
+      </w:r>
+    </w:p>
+    <w:p>
+      <w:pPr>
+        <w:pStyle w:val="Ttulo3"/>
+        <w:ind w:left="0"/>
         <w:jc w:val="center"/>
       </w:pPr>
       <w:r>
-        <w:t xml:space="preserve">O cliente pode alterar o sanduíche, adicionando ou removendo ingredientes da lista </w:t>
-      </w:r>
-      <w:proofErr w:type="spellStart"/>
-      <w:r>
-        <w:t>Img</w:t>
-      </w:r>
-      <w:proofErr w:type="spellEnd"/>
-      <w:r>
-        <w:t xml:space="preserve"> 02.</w:t>
-      </w:r>
-      <w:proofErr w:type="gramStart"/>
-      <w:r>
-        <w:br/>
-      </w:r>
-      <w:r>
         <w:rPr>
           <w:noProof/>
         </w:rPr>
         <w:drawing>
-          <wp:inline distT="0" distB="0" distL="0" distR="0" wp14:anchorId="33C8F986" wp14:editId="40196937">
+          <wp:inline distT="0" distB="0" distL="0" distR="0" wp14:anchorId="25ECB99F" wp14:editId="0599D9EA">
             <wp:extent cx="1789104" cy="2352281"/>
             <wp:effectExtent l="0" t="0" r="0" b="0"/>
-            <wp:docPr id="2" name="image03.png" descr="C:\Users\Administrador\Desktop\Lucas\Sanduiche selecionado.png"/>
+            <wp:docPr id="4" name="image03.png" descr="C:\Users\Administrador\Desktop\Lucas\Sanduiche selecionado.png"/>
             <wp:cNvGraphicFramePr/>
             <a:graphic xmlns:a="http://schemas.openxmlformats.org/drawingml/2006/main">
               <a:graphicData uri="http://schemas.openxmlformats.org/drawingml/2006/picture">
@@ -364,7 +470,7 @@
                     <pic:cNvPicPr preferRelativeResize="0"/>
                   </pic:nvPicPr>
                   <pic:blipFill>
-                    <a:blip r:embed="rId9"/>
+                    <a:blip r:embed="rId10"/>
                     <a:srcRect/>
                     <a:stretch>
                       <a:fillRect/>
@@ -386,9 +492,165 @@
           </wp:inline>
         </w:drawing>
       </w:r>
-      <w:proofErr w:type="gramEnd"/>
     </w:p>
     <w:p/>
+    <w:p>
+      <w:pPr>
+        <w:pStyle w:val="Ttulo3"/>
+        <w:numPr>
+          <w:ilvl w:val="2"/>
+          <w:numId w:val="1"/>
+        </w:numPr>
+        <w:ind w:left="993" w:hanging="596"/>
+      </w:pPr>
+      <w:r>
+        <w:lastRenderedPageBreak/>
+        <w:t xml:space="preserve">Cliente altera o produto, adicionando ou removendo ingredientes da lista </w:t>
+      </w:r>
+      <w:proofErr w:type="spellStart"/>
+      <w:r>
+        <w:t>Img</w:t>
+      </w:r>
+      <w:proofErr w:type="spellEnd"/>
+      <w:r>
+        <w:t xml:space="preserve"> 02.</w:t>
+      </w:r>
+    </w:p>
+    <w:p>
+      <w:pPr>
+        <w:pStyle w:val="Ttulo3"/>
+        <w:numPr>
+          <w:ilvl w:val="2"/>
+          <w:numId w:val="1"/>
+        </w:numPr>
+        <w:ind w:left="993" w:hanging="596"/>
+      </w:pPr>
+      <w:r>
+        <w:t>Cliente clica em ok.</w:t>
+      </w:r>
+    </w:p>
+    <w:p>
+      <w:pPr>
+        <w:pStyle w:val="Ttulo3"/>
+        <w:numPr>
+          <w:ilvl w:val="2"/>
+          <w:numId w:val="1"/>
+        </w:numPr>
+        <w:ind w:left="993" w:hanging="596"/>
+      </w:pPr>
+      <w:r>
+        <w:t>Sistema a</w:t>
+      </w:r>
+      <w:r>
+        <w:t>ciona</w:t>
+      </w:r>
+      <w:r>
+        <w:t xml:space="preserve"> o UC03 para adicionar o produto ao pedido</w:t>
+      </w:r>
+      <w:r>
+        <w:t>.</w:t>
+      </w:r>
+    </w:p>
+    <w:p>
+      <w:pPr>
+        <w:pStyle w:val="Ttulo3"/>
+        <w:ind w:left="993"/>
+      </w:pPr>
+    </w:p>
+    <w:p>
+      <w:pPr>
+        <w:jc w:val="center"/>
+        <w:rPr>
+          <w:rFonts w:ascii="Arial" w:hAnsi="Arial" w:cs="Arial"/>
+        </w:rPr>
+      </w:pPr>
+    </w:p>
+    <w:p>
+      <w:pPr>
+        <w:jc w:val="center"/>
+        <w:rPr>
+          <w:rFonts w:ascii="Arial" w:hAnsi="Arial" w:cs="Arial"/>
+        </w:rPr>
+      </w:pPr>
+    </w:p>
+    <w:p>
+      <w:pPr>
+        <w:jc w:val="center"/>
+        <w:rPr>
+          <w:rFonts w:ascii="Arial" w:hAnsi="Arial" w:cs="Arial"/>
+        </w:rPr>
+      </w:pPr>
+    </w:p>
+    <w:p>
+      <w:pPr>
+        <w:jc w:val="center"/>
+        <w:rPr>
+          <w:rFonts w:ascii="Arial" w:hAnsi="Arial" w:cs="Arial"/>
+        </w:rPr>
+      </w:pPr>
+    </w:p>
+    <w:p>
+      <w:pPr>
+        <w:jc w:val="center"/>
+        <w:rPr>
+          <w:rFonts w:ascii="Arial" w:hAnsi="Arial" w:cs="Arial"/>
+        </w:rPr>
+      </w:pPr>
+    </w:p>
+    <w:p>
+      <w:pPr>
+        <w:jc w:val="center"/>
+        <w:rPr>
+          <w:rFonts w:ascii="Arial" w:hAnsi="Arial" w:cs="Arial"/>
+        </w:rPr>
+      </w:pPr>
+    </w:p>
+    <w:p>
+      <w:pPr>
+        <w:ind w:firstLine="397"/>
+        <w:rPr>
+          <w:rFonts w:ascii="Arial" w:hAnsi="Arial" w:cs="Arial"/>
+        </w:rPr>
+      </w:pPr>
+    </w:p>
+    <w:p>
+      <w:pPr>
+        <w:pStyle w:val="Ttulo2"/>
+        <w:numPr>
+          <w:ilvl w:val="1"/>
+          <w:numId w:val="1"/>
+        </w:numPr>
+        <w:ind w:left="709" w:hanging="283"/>
+        <w:rPr>
+          <w:rFonts w:ascii="Arial" w:hAnsi="Arial" w:cs="Arial"/>
+        </w:rPr>
+      </w:pPr>
+      <w:r>
+        <w:rPr>
+          <w:rFonts w:ascii="Arial" w:hAnsi="Arial" w:cs="Arial"/>
+        </w:rPr>
+        <w:t xml:space="preserve"> Fluxo Alternativo A2 – </w:t>
+      </w:r>
+      <w:r>
+        <w:rPr>
+          <w:rFonts w:ascii="Arial" w:hAnsi="Arial" w:cs="Arial"/>
+        </w:rPr>
+        <w:t>Produto pronto</w:t>
+      </w:r>
+    </w:p>
+    <w:p>
+      <w:pPr>
+        <w:pStyle w:val="Ttulo3"/>
+      </w:pPr>
+      <w:r>
+        <w:br/>
+      </w:r>
+    </w:p>
+    <w:p>
+      <w:pPr>
+        <w:jc w:val="center"/>
+      </w:pPr>
+    </w:p>
     <w:p>
       <w:pPr>
         <w:numPr>
@@ -405,93 +667,163 @@
         <w:rPr>
           <w:rFonts w:ascii="Arial" w:hAnsi="Arial" w:cs="Arial"/>
         </w:rPr>
-        <w:t xml:space="preserve">Cliente da OK e o produto </w:t>
+        <w:t>O sistema exibe as opções de sabores</w:t>
+      </w:r>
+      <w:r>
+        <w:rPr>
+          <w:rFonts w:ascii="Arial" w:hAnsi="Arial" w:cs="Arial"/>
+        </w:rPr>
+        <w:t xml:space="preserve"> e/ou tamanhos para</w:t>
+      </w:r>
+      <w:r>
+        <w:rPr>
+          <w:rFonts w:ascii="Arial" w:hAnsi="Arial" w:cs="Arial"/>
+        </w:rPr>
+        <w:t xml:space="preserve"> a seleção</w:t>
+      </w:r>
+      <w:r>
+        <w:rPr>
+          <w:rFonts w:ascii="Arial" w:hAnsi="Arial" w:cs="Arial"/>
+        </w:rPr>
+        <w:t xml:space="preserve">, conforme as interfaces img03 e </w:t>
       </w:r>
       <w:proofErr w:type="gramStart"/>
       <w:r>
         <w:rPr>
           <w:rFonts w:ascii="Arial" w:hAnsi="Arial" w:cs="Arial"/>
         </w:rPr>
-        <w:t>é adicionado</w:t>
+        <w:t>img04</w:t>
       </w:r>
       <w:proofErr w:type="gramEnd"/>
-      <w:r>
-        <w:rPr>
-          <w:rFonts w:ascii="Arial" w:hAnsi="Arial" w:cs="Arial"/>
-        </w:rPr>
-        <w:t xml:space="preserve"> ao pedido.</w:t>
-      </w:r>
-    </w:p>
-    <w:p>
-      <w:pPr>
+    </w:p>
+    <w:p>
+      <w:pPr>
+        <w:ind w:left="283"/>
+        <w:contextualSpacing/>
         <w:jc w:val="center"/>
         <w:rPr>
           <w:rFonts w:ascii="Arial" w:hAnsi="Arial" w:cs="Arial"/>
         </w:rPr>
       </w:pPr>
-      <w:bookmarkStart w:id="8" w:name="_1t3h5sf" w:colFirst="0" w:colLast="0"/>
-      <w:bookmarkEnd w:id="8"/>
-    </w:p>
-    <w:p>
-      <w:pPr>
-        <w:jc w:val="center"/>
-        <w:rPr>
-          <w:rFonts w:ascii="Arial" w:hAnsi="Arial" w:cs="Arial"/>
-        </w:rPr>
-      </w:pPr>
-    </w:p>
-    <w:p>
-      <w:pPr>
-        <w:ind w:firstLine="397"/>
-        <w:rPr>
-          <w:rFonts w:ascii="Arial" w:hAnsi="Arial" w:cs="Arial"/>
-        </w:rPr>
-      </w:pPr>
-    </w:p>
-    <w:p>
-      <w:pPr>
-        <w:pStyle w:val="Ttulo2"/>
-        <w:numPr>
-          <w:ilvl w:val="1"/>
-          <w:numId w:val="1"/>
-        </w:numPr>
-        <w:ind w:left="709" w:hanging="283"/>
-        <w:rPr>
-          <w:rFonts w:ascii="Arial" w:hAnsi="Arial" w:cs="Arial"/>
-        </w:rPr>
-      </w:pPr>
-      <w:r>
-        <w:rPr>
-          <w:rFonts w:ascii="Arial" w:hAnsi="Arial" w:cs="Arial"/>
-        </w:rPr>
-        <w:t xml:space="preserve"> </w:t>
-      </w:r>
-      <w:r>
-        <w:rPr>
-          <w:rFonts w:ascii="Arial" w:hAnsi="Arial" w:cs="Arial"/>
-        </w:rPr>
-        <w:t>Fluxo Alternativo A2 – Selecionar Sobremesas</w:t>
-      </w:r>
-    </w:p>
-    <w:p>
-      <w:pPr>
-        <w:pStyle w:val="Ttulo3"/>
-        <w:numPr>
-          <w:ilvl w:val="2"/>
-          <w:numId w:val="1"/>
-        </w:numPr>
-        <w:ind w:left="426" w:firstLine="0"/>
-      </w:pPr>
-      <w:r>
-        <w:t xml:space="preserve">Ao selecionar o </w:t>
-      </w:r>
-      <w:proofErr w:type="gramStart"/>
-      <w:r>
-        <w:t>menu</w:t>
-      </w:r>
-      <w:proofErr w:type="gramEnd"/>
-      <w:r>
-        <w:t xml:space="preserve"> de sobremesas, o  cliente é direcionado para a guia de sobremesas.</w:t>
+      <w:r>
+        <w:rPr>
+          <w:rFonts w:ascii="Arial" w:hAnsi="Arial" w:cs="Arial"/>
+        </w:rPr>
+        <w:br/>
+      </w:r>
+      <w:r>
+        <w:rPr>
+          <w:rFonts w:ascii="Arial" w:hAnsi="Arial" w:cs="Arial"/>
+          <w:noProof/>
+        </w:rPr>
+        <w:drawing>
+          <wp:inline distT="0" distB="0" distL="0" distR="0">
+            <wp:extent cx="1933575" cy="2533650"/>
+            <wp:effectExtent l="0" t="0" r="0" b="0"/>
+            <wp:docPr id="53" name="Imagem 53" descr="Sobremesa selecionada"/>
+            <wp:cNvGraphicFramePr>
+              <a:graphicFrameLocks xmlns:a="http://schemas.openxmlformats.org/drawingml/2006/main" noChangeAspect="1"/>
+            </wp:cNvGraphicFramePr>
+            <a:graphic xmlns:a="http://schemas.openxmlformats.org/drawingml/2006/main">
+              <a:graphicData uri="http://schemas.openxmlformats.org/drawingml/2006/picture">
+                <pic:pic xmlns:pic="http://schemas.openxmlformats.org/drawingml/2006/picture">
+                  <pic:nvPicPr>
+                    <pic:cNvPr id="0" name="Picture 53" descr="Sobremesa selecionada"/>
+                    <pic:cNvPicPr>
+                      <a:picLocks noChangeAspect="1" noChangeArrowheads="1"/>
+                    </pic:cNvPicPr>
+                  </pic:nvPicPr>
+                  <pic:blipFill>
+                    <a:blip r:embed="rId11" cstate="print">
+                      <a:extLst>
+                        <a:ext uri="{28A0092B-C50C-407E-A947-70E740481C1C}">
+                          <a14:useLocalDpi xmlns:a14="http://schemas.microsoft.com/office/drawing/2010/main" val="0"/>
+                        </a:ext>
+                      </a:extLst>
+                    </a:blip>
+                    <a:srcRect/>
+                    <a:stretch>
+                      <a:fillRect/>
+                    </a:stretch>
+                  </pic:blipFill>
+                  <pic:spPr bwMode="auto">
+                    <a:xfrm>
+                      <a:off x="0" y="0"/>
+                      <a:ext cx="1933575" cy="2533650"/>
+                    </a:xfrm>
+                    <a:prstGeom prst="rect">
+                      <a:avLst/>
+                    </a:prstGeom>
+                    <a:noFill/>
+                    <a:ln>
+                      <a:noFill/>
+                    </a:ln>
+                  </pic:spPr>
+                </pic:pic>
+              </a:graphicData>
+            </a:graphic>
+          </wp:inline>
+        </w:drawing>
+      </w:r>
+      <w:r>
+        <w:rPr>
+          <w:rFonts w:ascii="Arial" w:hAnsi="Arial" w:cs="Arial"/>
+          <w:noProof/>
+        </w:rPr>
+        <w:drawing>
+          <wp:inline distT="0" distB="0" distL="0" distR="0">
+            <wp:extent cx="1838325" cy="2419350"/>
+            <wp:effectExtent l="0" t="0" r="0" b="0"/>
+            <wp:docPr id="5" name="Imagem 5" descr="Bebida selecionada"/>
+            <wp:cNvGraphicFramePr>
+              <a:graphicFrameLocks xmlns:a="http://schemas.openxmlformats.org/drawingml/2006/main" noChangeAspect="1"/>
+            </wp:cNvGraphicFramePr>
+            <a:graphic xmlns:a="http://schemas.openxmlformats.org/drawingml/2006/main">
+              <a:graphicData uri="http://schemas.openxmlformats.org/drawingml/2006/picture">
+                <pic:pic xmlns:pic="http://schemas.openxmlformats.org/drawingml/2006/picture">
+                  <pic:nvPicPr>
+                    <pic:cNvPr id="0" name="Picture 59" descr="Bebida selecionada"/>
+                    <pic:cNvPicPr>
+                      <a:picLocks noChangeAspect="1" noChangeArrowheads="1"/>
+                    </pic:cNvPicPr>
+                  </pic:nvPicPr>
+                  <pic:blipFill>
+                    <a:blip r:embed="rId12" cstate="print">
+                      <a:extLst>
+                        <a:ext uri="{28A0092B-C50C-407E-A947-70E740481C1C}">
+                          <a14:useLocalDpi xmlns:a14="http://schemas.microsoft.com/office/drawing/2010/main" val="0"/>
+                        </a:ext>
+                      </a:extLst>
+                    </a:blip>
+                    <a:srcRect/>
+                    <a:stretch>
+                      <a:fillRect/>
+                    </a:stretch>
+                  </pic:blipFill>
+                  <pic:spPr bwMode="auto">
+                    <a:xfrm>
+                      <a:off x="0" y="0"/>
+                      <a:ext cx="1838325" cy="2419350"/>
+                    </a:xfrm>
+                    <a:prstGeom prst="rect">
+                      <a:avLst/>
+                    </a:prstGeom>
+                    <a:noFill/>
+                    <a:ln>
+                      <a:noFill/>
+                    </a:ln>
+                  </pic:spPr>
+                </pic:pic>
+              </a:graphicData>
+            </a:graphic>
+          </wp:inline>
+        </w:drawing>
+      </w:r>
+      <w:r>
+        <w:rPr>
+          <w:rFonts w:ascii="Arial" w:hAnsi="Arial" w:cs="Arial"/>
+        </w:rPr>
+        <w:br/>
       </w:r>
     </w:p>
     <w:p>
@@ -510,13 +842,13 @@
         <w:rPr>
           <w:rFonts w:ascii="Arial" w:hAnsi="Arial" w:cs="Arial"/>
         </w:rPr>
-        <w:t>Após selecionar uma sobremesa, as especificações da mesma irão ser ex</w:t>
-      </w:r>
-      <w:r>
-        <w:rPr>
-          <w:rFonts w:ascii="Arial" w:hAnsi="Arial" w:cs="Arial"/>
-        </w:rPr>
-        <w:t>ibidas com seus respectivos sabores para selecionar.</w:t>
+        <w:t>Cliente seleciona um sabor e/ou tamanho e clica em OK</w:t>
+      </w:r>
+      <w:r>
+        <w:rPr>
+          <w:rFonts w:ascii="Arial" w:hAnsi="Arial" w:cs="Arial"/>
+        </w:rPr>
+        <w:t>.</w:t>
       </w:r>
     </w:p>
     <w:p>
@@ -532,24 +864,15 @@
         </w:rPr>
       </w:pPr>
       <w:r>
-        <w:rPr>
-          <w:rFonts w:ascii="Arial" w:hAnsi="Arial" w:cs="Arial"/>
-        </w:rPr>
-        <w:t xml:space="preserve">Depois de escolher o sabor, o cliente da OK e o produto </w:t>
-      </w:r>
-      <w:proofErr w:type="gramStart"/>
-      <w:r>
-        <w:rPr>
-          <w:rFonts w:ascii="Arial" w:hAnsi="Arial" w:cs="Arial"/>
-        </w:rPr>
-        <w:t>é adicionado</w:t>
-      </w:r>
-      <w:proofErr w:type="gramEnd"/>
-      <w:r>
-        <w:rPr>
-          <w:rFonts w:ascii="Arial" w:hAnsi="Arial" w:cs="Arial"/>
-        </w:rPr>
-        <w:t xml:space="preserve"> ao pedido.</w:t>
+        <w:t>Sistema aciona o UC03 para adicionar o produto ao pedido</w:t>
+      </w:r>
+      <w:bookmarkStart w:id="8" w:name="_GoBack"/>
+      <w:bookmarkEnd w:id="8"/>
+      <w:r>
+        <w:rPr>
+          <w:rFonts w:ascii="Arial" w:hAnsi="Arial" w:cs="Arial"/>
+        </w:rPr>
+        <w:t>.</w:t>
       </w:r>
     </w:p>
     <w:p>
@@ -560,6 +883,12 @@
           <w:rFonts w:ascii="Arial" w:hAnsi="Arial" w:cs="Arial"/>
         </w:rPr>
       </w:pPr>
+      <w:r>
+        <w:rPr>
+          <w:rFonts w:ascii="Arial" w:hAnsi="Arial" w:cs="Arial"/>
+        </w:rPr>
+        <w:br/>
+      </w:r>
     </w:p>
     <w:p>
       <w:pPr>
@@ -569,72 +898,6 @@
           <w:rFonts w:ascii="Arial" w:hAnsi="Arial" w:cs="Arial"/>
         </w:rPr>
       </w:pPr>
-      <w:r>
-        <w:rPr>
-          <w:rFonts w:ascii="Arial" w:hAnsi="Arial" w:cs="Arial"/>
-        </w:rPr>
-        <w:br/>
-      </w:r>
-    </w:p>
-    <w:p>
-      <w:pPr>
-        <w:numPr>
-          <w:ilvl w:val="1"/>
-          <w:numId w:val="1"/>
-        </w:numPr>
-        <w:ind w:left="426" w:firstLine="0"/>
-        <w:contextualSpacing/>
-        <w:rPr>
-          <w:rFonts w:ascii="Arial" w:hAnsi="Arial" w:cs="Arial"/>
-        </w:rPr>
-      </w:pPr>
-      <w:r>
-        <w:rPr>
-          <w:rFonts w:ascii="Arial" w:hAnsi="Arial" w:cs="Arial"/>
-          <w:b/>
-        </w:rPr>
-        <w:t>Fluxo Alternativo A3 - Selecionar Bebidas</w:t>
-      </w:r>
-      <w:r>
-        <w:rPr>
-          <w:rFonts w:ascii="Arial" w:hAnsi="Arial" w:cs="Arial"/>
-          <w:b/>
-        </w:rPr>
-        <w:br/>
-      </w:r>
-      <w:r>
-        <w:rPr>
-          <w:rFonts w:ascii="Arial" w:hAnsi="Arial" w:cs="Arial"/>
-        </w:rPr>
-        <w:t>5.4.1</w:t>
-      </w:r>
-      <w:r>
-        <w:rPr>
-          <w:rFonts w:ascii="Arial" w:hAnsi="Arial" w:cs="Arial"/>
-        </w:rPr>
-        <w:tab/>
-        <w:t xml:space="preserve">Ao selecionar o </w:t>
-      </w:r>
-      <w:proofErr w:type="gramStart"/>
-      <w:r>
-        <w:rPr>
-          <w:rFonts w:ascii="Arial" w:hAnsi="Arial" w:cs="Arial"/>
-        </w:rPr>
-        <w:t>menu</w:t>
-      </w:r>
-      <w:proofErr w:type="gramEnd"/>
-      <w:r>
-        <w:rPr>
-          <w:rFonts w:ascii="Arial" w:hAnsi="Arial" w:cs="Arial"/>
-        </w:rPr>
-        <w:t xml:space="preserve"> de bebidas, o cliente é direcionado para a guia de be</w:t>
-      </w:r>
-      <w:r>
-        <w:rPr>
-          <w:rFonts w:ascii="Arial" w:hAnsi="Arial" w:cs="Arial"/>
-        </w:rPr>
-        <w:t>bidas.</w:t>
-      </w:r>
     </w:p>
     <w:p>
       <w:pPr>
@@ -644,20 +907,6 @@
           <w:rFonts w:ascii="Arial" w:hAnsi="Arial" w:cs="Arial"/>
         </w:rPr>
       </w:pPr>
-      <w:r>
-        <w:rPr>
-          <w:rFonts w:ascii="Arial" w:hAnsi="Arial" w:cs="Arial"/>
-        </w:rPr>
-        <w:br/>
-        <w:t>5.4.2</w:t>
-      </w:r>
-      <w:r>
-        <w:rPr>
-          <w:rFonts w:ascii="Arial" w:hAnsi="Arial" w:cs="Arial"/>
-        </w:rPr>
-        <w:tab/>
-        <w:t>Após selecionar um tipo de bebida, os tamanhos e sabores de bebidas são exibidos para o cliente selecionar.</w:t>
-      </w:r>
     </w:p>
     <w:p>
       <w:pPr>
@@ -667,67 +916,6 @@
           <w:rFonts w:ascii="Arial" w:hAnsi="Arial" w:cs="Arial"/>
         </w:rPr>
       </w:pPr>
-      <w:r>
-        <w:rPr>
-          <w:rFonts w:ascii="Arial" w:hAnsi="Arial" w:cs="Arial"/>
-        </w:rPr>
-        <w:br/>
-        <w:t>5.4.3</w:t>
-      </w:r>
-      <w:r>
-        <w:rPr>
-          <w:rFonts w:ascii="Arial" w:hAnsi="Arial" w:cs="Arial"/>
-        </w:rPr>
-        <w:tab/>
-        <w:t xml:space="preserve">Depois de escolher o tamanho e sabor, o cliente da OK e a bebida </w:t>
-      </w:r>
-      <w:proofErr w:type="gramStart"/>
-      <w:r>
-        <w:rPr>
-          <w:rFonts w:ascii="Arial" w:hAnsi="Arial" w:cs="Arial"/>
-        </w:rPr>
-        <w:t>é adicionada</w:t>
-      </w:r>
-      <w:proofErr w:type="gramEnd"/>
-      <w:r>
-        <w:rPr>
-          <w:rFonts w:ascii="Arial" w:hAnsi="Arial" w:cs="Arial"/>
-        </w:rPr>
-        <w:t xml:space="preserve"> ao pedido.</w:t>
-      </w:r>
-      <w:r>
-        <w:rPr>
-          <w:rFonts w:ascii="Arial" w:hAnsi="Arial" w:cs="Arial"/>
-        </w:rPr>
-        <w:br/>
-      </w:r>
-    </w:p>
-    <w:p>
-      <w:pPr>
-        <w:numPr>
-          <w:ilvl w:val="1"/>
-          <w:numId w:val="1"/>
-        </w:numPr>
-        <w:ind w:left="426" w:firstLine="0"/>
-        <w:contextualSpacing/>
-        <w:rPr>
-          <w:rFonts w:ascii="Arial" w:hAnsi="Arial" w:cs="Arial"/>
-        </w:rPr>
-      </w:pPr>
-      <w:r>
-        <w:rPr>
-          <w:rFonts w:ascii="Arial" w:hAnsi="Arial" w:cs="Arial"/>
-          <w:b/>
-        </w:rPr>
-        <w:t>Fluxo Alternativo A4 - Selecionar Extra</w:t>
-      </w:r>
-      <w:r>
-        <w:rPr>
-          <w:rFonts w:ascii="Arial" w:hAnsi="Arial" w:cs="Arial"/>
-          <w:b/>
-        </w:rPr>
-        <w:t>s</w:t>
-      </w:r>
     </w:p>
     <w:p>
       <w:pPr>
@@ -737,40 +925,6 @@
           <w:rFonts w:ascii="Arial" w:hAnsi="Arial" w:cs="Arial"/>
         </w:rPr>
       </w:pPr>
-      <w:r>
-        <w:rPr>
-          <w:rFonts w:ascii="Arial" w:hAnsi="Arial" w:cs="Arial"/>
-          <w:b/>
-        </w:rPr>
-        <w:br/>
-      </w:r>
-      <w:r>
-        <w:rPr>
-          <w:rFonts w:ascii="Arial" w:hAnsi="Arial" w:cs="Arial"/>
-        </w:rPr>
-        <w:t>5.5.1</w:t>
-      </w:r>
-      <w:r>
-        <w:rPr>
-          <w:rFonts w:ascii="Arial" w:hAnsi="Arial" w:cs="Arial"/>
-        </w:rPr>
-        <w:tab/>
-        <w:t xml:space="preserve">Ao selecionar o </w:t>
-      </w:r>
-      <w:proofErr w:type="gramStart"/>
-      <w:r>
-        <w:rPr>
-          <w:rFonts w:ascii="Arial" w:hAnsi="Arial" w:cs="Arial"/>
-        </w:rPr>
-        <w:t>menu</w:t>
-      </w:r>
-      <w:proofErr w:type="gramEnd"/>
-      <w:r>
-        <w:rPr>
-          <w:rFonts w:ascii="Arial" w:hAnsi="Arial" w:cs="Arial"/>
-        </w:rPr>
-        <w:t xml:space="preserve"> de extras, o cliente é direcionado para o guia de extras.</w:t>
-      </w:r>
     </w:p>
     <w:p>
       <w:pPr>
@@ -780,20 +934,6 @@
           <w:rFonts w:ascii="Arial" w:hAnsi="Arial" w:cs="Arial"/>
         </w:rPr>
       </w:pPr>
-      <w:r>
-        <w:rPr>
-          <w:rFonts w:ascii="Arial" w:hAnsi="Arial" w:cs="Arial"/>
-        </w:rPr>
-        <w:br/>
-        <w:t>5.5.2</w:t>
-      </w:r>
-      <w:r>
-        <w:rPr>
-          <w:rFonts w:ascii="Arial" w:hAnsi="Arial" w:cs="Arial"/>
-        </w:rPr>
-        <w:tab/>
-        <w:t>Após selecionar um dos extras, os tamanhos do item são exibidos para seleção.</w:t>
-      </w:r>
     </w:p>
     <w:p>
       <w:pPr>
@@ -803,179 +943,18 @@
           <w:rFonts w:ascii="Arial" w:hAnsi="Arial" w:cs="Arial"/>
         </w:rPr>
       </w:pPr>
-      <w:r>
-        <w:rPr>
-          <w:rFonts w:ascii="Arial" w:hAnsi="Arial" w:cs="Arial"/>
-        </w:rPr>
-        <w:br/>
-        <w:t>5.5.3</w:t>
-      </w:r>
-      <w:r>
-        <w:rPr>
-          <w:rFonts w:ascii="Arial" w:hAnsi="Arial" w:cs="Arial"/>
-        </w:rPr>
-        <w:tab/>
-        <w:t xml:space="preserve">Depois de selecionar o tamanho, o cliente da OK e o produto </w:t>
-      </w:r>
-      <w:proofErr w:type="gramStart"/>
-      <w:r>
-        <w:rPr>
-          <w:rFonts w:ascii="Arial" w:hAnsi="Arial" w:cs="Arial"/>
-        </w:rPr>
-        <w:t>é adicionado</w:t>
-      </w:r>
-      <w:proofErr w:type="gramEnd"/>
-      <w:r>
-        <w:rPr>
-          <w:rFonts w:ascii="Arial" w:hAnsi="Arial" w:cs="Arial"/>
-        </w:rPr>
-        <w:t xml:space="preserve"> ao ped</w:t>
-      </w:r>
-      <w:r>
-        <w:rPr>
-          <w:rFonts w:ascii="Arial" w:hAnsi="Arial" w:cs="Arial"/>
-        </w:rPr>
-        <w:t>ido.</w:t>
-      </w:r>
-    </w:p>
-    <w:p>
-      <w:pPr>
-        <w:ind w:left="426"/>
+    </w:p>
+    <w:p>
+      <w:pPr>
         <w:contextualSpacing/>
         <w:rPr>
           <w:rFonts w:ascii="Arial" w:hAnsi="Arial" w:cs="Arial"/>
         </w:rPr>
       </w:pPr>
     </w:p>
-    <w:p>
-      <w:pPr>
-        <w:numPr>
-          <w:ilvl w:val="1"/>
-          <w:numId w:val="1"/>
-        </w:numPr>
-        <w:ind w:left="426" w:firstLine="0"/>
-        <w:contextualSpacing/>
-        <w:rPr>
-          <w:rFonts w:ascii="Arial" w:hAnsi="Arial" w:cs="Arial"/>
-        </w:rPr>
-      </w:pPr>
-      <w:r>
-        <w:rPr>
-          <w:rFonts w:ascii="Arial" w:hAnsi="Arial" w:cs="Arial"/>
-          <w:b/>
-        </w:rPr>
-        <w:t>Fluxo Alternativo A5 - Selecionar Combo</w:t>
-      </w:r>
-    </w:p>
-    <w:p>
-      <w:pPr>
-        <w:ind w:left="426"/>
-        <w:contextualSpacing/>
-        <w:rPr>
-          <w:rFonts w:ascii="Arial" w:hAnsi="Arial" w:cs="Arial"/>
-        </w:rPr>
-      </w:pPr>
-      <w:r>
-        <w:rPr>
-          <w:rFonts w:ascii="Arial" w:hAnsi="Arial" w:cs="Arial"/>
-          <w:b/>
-        </w:rPr>
-        <w:br/>
-      </w:r>
-      <w:r>
-        <w:rPr>
-          <w:rFonts w:ascii="Arial" w:hAnsi="Arial" w:cs="Arial"/>
-        </w:rPr>
-        <w:t>5.6.1</w:t>
-      </w:r>
-      <w:r>
-        <w:rPr>
-          <w:rFonts w:ascii="Arial" w:hAnsi="Arial" w:cs="Arial"/>
-        </w:rPr>
-        <w:tab/>
-        <w:t xml:space="preserve">Ao selecionar o </w:t>
-      </w:r>
-      <w:proofErr w:type="gramStart"/>
-      <w:r>
-        <w:rPr>
-          <w:rFonts w:ascii="Arial" w:hAnsi="Arial" w:cs="Arial"/>
-        </w:rPr>
-        <w:t>menu</w:t>
-      </w:r>
-      <w:proofErr w:type="gramEnd"/>
-      <w:r>
-        <w:rPr>
-          <w:rFonts w:ascii="Arial" w:hAnsi="Arial" w:cs="Arial"/>
-        </w:rPr>
-        <w:t xml:space="preserve"> de combos, o cliente é direcionado para a guia de combos.</w:t>
-      </w:r>
-    </w:p>
-    <w:p>
-      <w:pPr>
-        <w:ind w:left="426"/>
-        <w:contextualSpacing/>
-        <w:rPr>
-          <w:rFonts w:ascii="Arial" w:eastAsia="Arial" w:hAnsi="Arial" w:cs="Arial"/>
-          <w:i/>
-        </w:rPr>
-      </w:pPr>
-      <w:r>
-        <w:rPr>
-          <w:rFonts w:ascii="Arial" w:hAnsi="Arial" w:cs="Arial"/>
-        </w:rPr>
-        <w:br/>
-        <w:t>5.6.2</w:t>
-      </w:r>
-      <w:r>
-        <w:rPr>
-          <w:rFonts w:ascii="Arial" w:hAnsi="Arial" w:cs="Arial"/>
-        </w:rPr>
-        <w:tab/>
-        <w:t xml:space="preserve">Depois de selecionar um dos combos, </w:t>
-      </w:r>
-      <w:r>
-        <w:rPr>
-          <w:rFonts w:ascii="Arial" w:eastAsia="Arial" w:hAnsi="Arial" w:cs="Arial"/>
-          <w:i/>
-        </w:rPr>
-        <w:t>o cliente pode alterar o sanduíche do combo.</w:t>
-      </w:r>
-    </w:p>
-    <w:p>
-      <w:pPr>
-        <w:ind w:left="426"/>
-        <w:contextualSpacing/>
-        <w:rPr>
-          <w:rFonts w:ascii="Arial" w:hAnsi="Arial" w:cs="Arial"/>
-        </w:rPr>
-      </w:pPr>
-      <w:r>
-        <w:rPr>
-          <w:rFonts w:ascii="Arial" w:eastAsia="Arial" w:hAnsi="Arial" w:cs="Arial"/>
-          <w:i/>
-        </w:rPr>
-        <w:br/>
-        <w:t>5.6.3</w:t>
-      </w:r>
-      <w:r>
-        <w:rPr>
-          <w:rFonts w:ascii="Arial" w:eastAsia="Arial" w:hAnsi="Arial" w:cs="Arial"/>
-          <w:i/>
-        </w:rPr>
-        <w:tab/>
-        <w:t>Após fazer as especificações do s</w:t>
-      </w:r>
-      <w:r>
-        <w:rPr>
-          <w:rFonts w:ascii="Arial" w:eastAsia="Arial" w:hAnsi="Arial" w:cs="Arial"/>
-          <w:i/>
-        </w:rPr>
-        <w:t>anduiche, o cliente seleciona OK e o combo é adicionado ao pedido.</w:t>
-      </w:r>
-    </w:p>
     <w:sectPr>
-      <w:headerReference w:type="default" r:id="rId10"/>
-      <w:footerReference w:type="default" r:id="rId11"/>
+      <w:headerReference w:type="default" r:id="rId13"/>
+      <w:footerReference w:type="default" r:id="rId14"/>
       <w:pgSz w:w="12240" w:h="15840"/>
       <w:pgMar w:top="1701" w:right="1134" w:bottom="1418" w:left="1134" w:header="0" w:footer="720" w:gutter="0"/>
       <w:pgNumType w:start="1"/>
@@ -1105,7 +1084,7 @@
             <w:rPr>
               <w:noProof/>
             </w:rPr>
-            <w:t>1</w:t>
+            <w:t>3</w:t>
           </w:r>
           <w:r>
             <w:fldChar w:fldCharType="end"/>
@@ -1481,7 +1460,7 @@
     <w:lsdException w:name="Normal" w:semiHidden="0" w:uiPriority="0" w:unhideWhenUsed="0" w:qFormat="1"/>
     <w:lsdException w:name="heading 1" w:semiHidden="0" w:uiPriority="9" w:unhideWhenUsed="0" w:qFormat="1"/>
     <w:lsdException w:name="heading 2" w:uiPriority="9" w:qFormat="1"/>
-    <w:lsdException w:name="heading 3" w:uiPriority="9" w:qFormat="1"/>
+    <w:lsdException w:name="heading 3" w:uiPriority="0" w:qFormat="1"/>
     <w:lsdException w:name="heading 4" w:uiPriority="9" w:qFormat="1"/>
     <w:lsdException w:name="heading 5" w:uiPriority="9" w:qFormat="1"/>
     <w:lsdException w:name="heading 6" w:uiPriority="9" w:qFormat="1"/>
@@ -1781,9 +1760,7 @@
       <w:tblStyleRowBandSize w:val="1"/>
       <w:tblStyleColBandSize w:val="1"/>
       <w:tblCellMar>
-        <w:top w:w="0" w:type="dxa"/>
         <w:left w:w="115" w:type="dxa"/>
-        <w:bottom w:w="0" w:type="dxa"/>
         <w:right w:w="115" w:type="dxa"/>
       </w:tblCellMar>
     </w:tblPr>
@@ -1794,9 +1771,7 @@
       <w:tblStyleRowBandSize w:val="1"/>
       <w:tblStyleColBandSize w:val="1"/>
       <w:tblCellMar>
-        <w:top w:w="0" w:type="dxa"/>
         <w:left w:w="115" w:type="dxa"/>
-        <w:bottom w:w="0" w:type="dxa"/>
         <w:right w:w="115" w:type="dxa"/>
       </w:tblCellMar>
     </w:tblPr>
@@ -1862,7 +1837,7 @@
     <w:lsdException w:name="Normal" w:semiHidden="0" w:uiPriority="0" w:unhideWhenUsed="0" w:qFormat="1"/>
     <w:lsdException w:name="heading 1" w:semiHidden="0" w:uiPriority="9" w:unhideWhenUsed="0" w:qFormat="1"/>
     <w:lsdException w:name="heading 2" w:uiPriority="9" w:qFormat="1"/>
-    <w:lsdException w:name="heading 3" w:uiPriority="9" w:qFormat="1"/>
+    <w:lsdException w:name="heading 3" w:uiPriority="0" w:qFormat="1"/>
     <w:lsdException w:name="heading 4" w:uiPriority="9" w:qFormat="1"/>
     <w:lsdException w:name="heading 5" w:uiPriority="9" w:qFormat="1"/>
     <w:lsdException w:name="heading 6" w:uiPriority="9" w:qFormat="1"/>
@@ -2162,9 +2137,7 @@
       <w:tblStyleRowBandSize w:val="1"/>
       <w:tblStyleColBandSize w:val="1"/>
       <w:tblCellMar>
-        <w:top w:w="0" w:type="dxa"/>
         <w:left w:w="115" w:type="dxa"/>
-        <w:bottom w:w="0" w:type="dxa"/>
         <w:right w:w="115" w:type="dxa"/>
       </w:tblCellMar>
     </w:tblPr>
@@ -2175,9 +2148,7 @@
       <w:tblStyleRowBandSize w:val="1"/>
       <w:tblStyleColBandSize w:val="1"/>
       <w:tblCellMar>
-        <w:top w:w="0" w:type="dxa"/>
         <w:left w:w="115" w:type="dxa"/>
-        <w:bottom w:w="0" w:type="dxa"/>
         <w:right w:w="115" w:type="dxa"/>
       </w:tblCellMar>
     </w:tblPr>

</xml_diff>